<commit_message>
Updated hprtc membership docs
</commit_message>
<xml_diff>
--- a/static/files/HPRTC-New-Membership-Form.docx
+++ b/static/files/HPRTC-New-Membership-Form.docx
@@ -1,6 +1,6 @@
 
 <file path=word/document.xml><?xml version="1.0" encoding="utf-8"?>
-<w:document xmlns:wpc="http://schemas.microsoft.com/office/word/2010/wordprocessingCanvas" xmlns:cx="http://schemas.microsoft.com/office/drawing/2014/chartex" xmlns:mc="http://schemas.openxmlformats.org/markup-compatibility/2006" xmlns:o="urn:schemas-microsoft-com:office:office" xmlns:r="http://schemas.openxmlformats.org/officeDocument/2006/relationships" xmlns:m="http://schemas.openxmlformats.org/officeDocument/2006/math" xmlns:v="urn:schemas-microsoft-com:vml" xmlns:wp14="http://schemas.microsoft.com/office/word/2010/wordprocessingDrawing" xmlns:wp="http://schemas.openxmlformats.org/drawingml/2006/wordprocessingDrawing" xmlns:w10="urn:schemas-microsoft-com:office:word" xmlns:w="http://schemas.openxmlformats.org/wordprocessingml/2006/main" xmlns:w14="http://schemas.microsoft.com/office/word/2010/wordml" xmlns:w15="http://schemas.microsoft.com/office/word/2012/wordml" xmlns:w16se="http://schemas.microsoft.com/office/word/2015/wordml/symex" xmlns:wpg="http://schemas.microsoft.com/office/word/2010/wordprocessingGroup" xmlns:wpi="http://schemas.microsoft.com/office/word/2010/wordprocessingInk" xmlns:wne="http://schemas.microsoft.com/office/word/2006/wordml" xmlns:wps="http://schemas.microsoft.com/office/word/2010/wordprocessingShape" mc:Ignorable="w14 w15 w16se wp14">
+<w:document xmlns:wpc="http://schemas.microsoft.com/office/word/2010/wordprocessingCanvas" xmlns:cx="http://schemas.microsoft.com/office/drawing/2014/chartex" xmlns:cx1="http://schemas.microsoft.com/office/drawing/2015/9/8/chartex" xmlns:cx2="http://schemas.microsoft.com/office/drawing/2015/10/21/chartex" xmlns:cx3="http://schemas.microsoft.com/office/drawing/2016/5/9/chartex" xmlns:cx4="http://schemas.microsoft.com/office/drawing/2016/5/10/chartex" xmlns:cx5="http://schemas.microsoft.com/office/drawing/2016/5/11/chartex" xmlns:cx6="http://schemas.microsoft.com/office/drawing/2016/5/12/chartex" xmlns:cx7="http://schemas.microsoft.com/office/drawing/2016/5/13/chartex" xmlns:cx8="http://schemas.microsoft.com/office/drawing/2016/5/14/chartex" xmlns:mc="http://schemas.openxmlformats.org/markup-compatibility/2006" xmlns:aink="http://schemas.microsoft.com/office/drawing/2016/ink" xmlns:am3d="http://schemas.microsoft.com/office/drawing/2017/model3d" xmlns:o="urn:schemas-microsoft-com:office:office" xmlns:r="http://schemas.openxmlformats.org/officeDocument/2006/relationships" xmlns:m="http://schemas.openxmlformats.org/officeDocument/2006/math" xmlns:v="urn:schemas-microsoft-com:vml" xmlns:wp14="http://schemas.microsoft.com/office/word/2010/wordprocessingDrawing" xmlns:wp="http://schemas.openxmlformats.org/drawingml/2006/wordprocessingDrawing" xmlns:w10="urn:schemas-microsoft-com:office:word" xmlns:w="http://schemas.openxmlformats.org/wordprocessingml/2006/main" xmlns:w14="http://schemas.microsoft.com/office/word/2010/wordml" xmlns:w15="http://schemas.microsoft.com/office/word/2012/wordml" xmlns:w16cid="http://schemas.microsoft.com/office/word/2016/wordml/cid" xmlns:w16se="http://schemas.microsoft.com/office/word/2015/wordml/symex" xmlns:wpg="http://schemas.microsoft.com/office/word/2010/wordprocessingGroup" xmlns:wpi="http://schemas.microsoft.com/office/word/2010/wordprocessingInk" xmlns:wne="http://schemas.microsoft.com/office/word/2006/wordml" xmlns:wps="http://schemas.microsoft.com/office/word/2010/wordprocessingShape" mc:Ignorable="w14 w15 w16se w16cid wp14">
   <w:body>
     <w:p>
       <w:pPr>
@@ -30,7 +30,7 @@
           <w:szCs w:val="20"/>
           <w:lang w:eastAsia="en-AU"/>
         </w:rPr>
-        <w:pict>
+        <w:pict w14:anchorId="28B2DF22">
           <v:shapetype id="_x0000_t202" coordsize="21600,21600" o:spt="202" path="m,l,21600r21600,l21600,xe">
             <v:stroke joinstyle="miter"/>
             <v:path gradientshapeok="t" o:connecttype="rect"/>
@@ -89,7 +89,7 @@
           <w:lang w:eastAsia="en-AU"/>
         </w:rPr>
         <w:drawing>
-          <wp:anchor distT="0" distB="0" distL="114300" distR="114300" simplePos="0" relativeHeight="251666432" behindDoc="0" locked="0" layoutInCell="1" allowOverlap="1">
+          <wp:anchor distT="0" distB="0" distL="114300" distR="114300" simplePos="0" relativeHeight="251666432" behindDoc="0" locked="0" layoutInCell="1" allowOverlap="1" wp14:anchorId="7126F14B" wp14:editId="7E03B132">
             <wp:simplePos x="0" y="0"/>
             <wp:positionH relativeFrom="column">
               <wp:posOffset>5379085</wp:posOffset>
@@ -151,7 +151,7 @@
           <w:noProof/>
           <w:lang w:eastAsia="en-AU"/>
         </w:rPr>
-        <w:pict>
+        <w:pict w14:anchorId="6EB1BB2E">
           <v:shape id="Text Box 26" o:spid="_x0000_s1029" type="#_x0000_t202" style="position:absolute;margin-left:-10.3pt;margin-top:-16.8pt;width:448.5pt;height:60pt;z-index:251662336;visibility:visible;mso-wrap-style:square;mso-width-percent:0;mso-height-percent:0;mso-wrap-distance-left:9pt;mso-wrap-distance-top:0;mso-wrap-distance-right:9pt;mso-wrap-distance-bottom:0;mso-position-horizontal:absolute;mso-position-horizontal-relative:text;mso-position-vertical:absolute;mso-position-vertical-relative:text;mso-width-percent:0;mso-height-percent:0;mso-width-relative:margin;mso-height-relative:margin;v-text-anchor:top" o:gfxdata="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" filled="f" stroked="f">
             <v:textbox>
               <w:txbxContent>
@@ -319,7 +319,7 @@
           <w:szCs w:val="28"/>
           <w:lang w:eastAsia="en-AU"/>
         </w:rPr>
-        <w:pict>
+        <w:pict w14:anchorId="3366C2D5">
           <v:shape id="Text Box 22" o:spid="_x0000_s1027" type="#_x0000_t202" style="position:absolute;margin-left:388.25pt;margin-top:-27.85pt;width:19.85pt;height:90.55pt;z-index:251660288;visibility:visible;mso-wrap-style:none;mso-width-percent:0;mso-height-percent:0;mso-wrap-distance-left:9pt;mso-wrap-distance-top:0;mso-wrap-distance-right:9pt;mso-wrap-distance-bottom:0;mso-position-horizontal:absolute;mso-position-horizontal-relative:text;mso-position-vertical:absolute;mso-position-vertical-relative:text;mso-width-percent:0;mso-height-percent:0;mso-width-relative:page;mso-height-relative:page;v-text-anchor:top" o:gfxdata="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" filled="f" stroked="f">
             <v:textbox>
               <w:txbxContent>
@@ -353,6 +353,16 @@
       <w:pPr>
         <w:pStyle w:val="NoSpacing"/>
       </w:pPr>
+    </w:p>
+    <w:p>
+      <w:pPr>
+        <w:pStyle w:val="NoSpacing"/>
+      </w:pPr>
+    </w:p>
+    <w:p>
+      <w:pPr>
+        <w:pStyle w:val="NoSpacing"/>
+      </w:pPr>
       <w:r>
         <w:rPr>
           <w:rFonts w:ascii="Century Gothic" w:hAnsi="Century Gothic"/>
@@ -364,136 +374,7 @@
           <w:szCs w:val="12"/>
           <w:lang w:val="en-AU" w:eastAsia="en-AU"/>
         </w:rPr>
-        <w:pict>
-          <v:roundrect id="_x0000_s1030" style="position:absolute;margin-left:-17.05pt;margin-top:7.25pt;width:556.5pt;height:71.25pt;z-index:-251653120;visibility:visible;mso-wrap-style:square;mso-width-percent:0;mso-height-percent:0;mso-wrap-distance-left:9pt;mso-wrap-distance-top:0;mso-wrap-distance-right:9pt;mso-wrap-distance-bottom:0;mso-position-horizontal:absolute;mso-position-horizontal-relative:text;mso-position-vertical:absolute;mso-position-vertical-relative:text;mso-width-percent:0;mso-height-percent:0;mso-width-relative:page;mso-height-relative:page;v-text-anchor:top" arcsize="10923f" o:gfxdata="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" fillcolor="#95b3d7 [1940]" strokecolor="#95b3d7 [1940]" strokeweight="1pt">
-            <v:fill color2="#dbe5f1 [660]" angle="135" focus="50%" type="gradient"/>
-            <v:shadow on="t" color="#243f60 [1604]" opacity=".5" offset="1pt"/>
-          </v:roundrect>
-        </w:pict>
-      </w:r>
-    </w:p>
-    <w:p>
-      <w:pPr>
-        <w:pStyle w:val="NoSpacing"/>
-        <w:rPr>
-          <w:b/>
-          <w:sz w:val="32"/>
-          <w:szCs w:val="32"/>
-        </w:rPr>
-      </w:pPr>
-      <w:r>
-        <w:rPr>
-          <w:b/>
-          <w:sz w:val="44"/>
-          <w:szCs w:val="40"/>
-        </w:rPr>
-        <w:sym w:font="Wingdings" w:char="F08C"/>
-      </w:r>
-      <w:r>
-        <w:rPr>
-          <w:b/>
-          <w:sz w:val="32"/>
-          <w:szCs w:val="32"/>
-        </w:rPr>
-        <w:t xml:space="preserve"> </w:t>
-      </w:r>
-      <w:r>
-        <w:rPr>
-          <w:b/>
-          <w:sz w:val="28"/>
-          <w:szCs w:val="28"/>
-        </w:rPr>
-        <w:t>Registration Method</w:t>
-      </w:r>
-    </w:p>
-    <w:p>
-      <w:pPr>
-        <w:pStyle w:val="NoSpacing"/>
-        <w:numPr>
-          <w:ilvl w:val="0"/>
-          <w:numId w:val="10"/>
-        </w:numPr>
-      </w:pPr>
-      <w:r>
-        <w:t xml:space="preserve">If you have registered </w:t>
-      </w:r>
-      <w:r>
-        <w:t xml:space="preserve">or renewed </w:t>
-      </w:r>
-      <w:r>
-        <w:t xml:space="preserve">online using My Tennis, please go to section </w:t>
-      </w:r>
-      <w:r>
-        <w:rPr>
-          <w:b/>
-          <w:sz w:val="28"/>
-          <w:szCs w:val="40"/>
-        </w:rPr>
-        <w:sym w:font="Wingdings" w:char="F091"/>
-      </w:r>
-      <w:r>
-        <w:t>- Payment Options</w:t>
-      </w:r>
-    </w:p>
-    <w:p>
-      <w:pPr>
-        <w:pStyle w:val="NoSpacing"/>
-        <w:numPr>
-          <w:ilvl w:val="0"/>
-          <w:numId w:val="10"/>
-        </w:numPr>
-      </w:pPr>
-      <w:r>
-        <w:t>If</w:t>
-      </w:r>
-      <w:r>
-        <w:t xml:space="preserve"> you have NOT registered online using</w:t>
-      </w:r>
-      <w:r>
-        <w:t xml:space="preserve"> My Tennis</w:t>
-      </w:r>
-      <w:r>
-        <w:t>, p</w:t>
-      </w:r>
-      <w:r>
-        <w:t xml:space="preserve">lease go to </w:t>
-      </w:r>
-      <w:r>
-        <w:t xml:space="preserve">section </w:t>
-      </w:r>
-      <w:r>
-        <w:rPr>
-          <w:b/>
-          <w:sz w:val="28"/>
-          <w:szCs w:val="40"/>
-        </w:rPr>
-        <w:sym w:font="Wingdings" w:char="F08D"/>
-      </w:r>
-      <w:r>
-        <w:t>- Select your Membership Type</w:t>
-      </w:r>
-    </w:p>
-    <w:p>
-      <w:pPr>
-        <w:pStyle w:val="NoSpacing"/>
-      </w:pPr>
-    </w:p>
-    <w:p>
-      <w:pPr>
-        <w:pStyle w:val="NoSpacing"/>
-      </w:pPr>
-      <w:r>
-        <w:rPr>
-          <w:rFonts w:ascii="Century Gothic" w:hAnsi="Century Gothic"/>
-          <w:b/>
-          <w:bCs/>
-          <w:caps/>
-          <w:noProof/>
-          <w:sz w:val="12"/>
-          <w:szCs w:val="12"/>
-          <w:lang w:val="en-AU" w:eastAsia="en-AU"/>
-        </w:rPr>
-        <w:pict>
+        <w:pict w14:anchorId="12E74267">
           <v:roundrect id="AutoShape 27" o:spid="_x0000_s1026" style="position:absolute;margin-left:-17.3pt;margin-top:12pt;width:556.5pt;height:146.7pt;z-index:-251657216;visibility:visible;mso-wrap-style:square;mso-width-percent:0;mso-height-percent:0;mso-wrap-distance-left:9pt;mso-wrap-distance-top:0;mso-wrap-distance-right:9pt;mso-wrap-distance-bottom:0;mso-position-horizontal:absolute;mso-position-horizontal-relative:text;mso-position-vertical:absolute;mso-position-vertical-relative:text;mso-width-percent:0;mso-height-percent:0;mso-width-relative:page;mso-height-relative:page;v-text-anchor:top" arcsize="10923f" o:gfxdata="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" fillcolor="#95b3d7 [1940]" strokecolor="#95b3d7 [1940]" strokeweight="1pt">
             <v:fill color2="#dbe5f1 [660]" angle="135" focus="50%" type="gradient"/>
             <v:shadow on="t" color="#243f60 [1604]" opacity=".5" offset="1pt"/>
@@ -625,6 +506,9 @@
         <w:tc>
           <w:tcPr>
             <w:tcW w:w="881" w:type="pct"/>
+            <w:tcBorders>
+              <w:bottom w:val="single" w:sz="4" w:space="0" w:color="A6A6A6" w:themeColor="background1" w:themeShade="A6"/>
+            </w:tcBorders>
             <w:shd w:val="clear" w:color="auto" w:fill="FFFFFF" w:themeFill="background1"/>
             <w:vAlign w:val="center"/>
           </w:tcPr>
@@ -656,7 +540,20 @@
                 <w:szCs w:val="20"/>
                 <w:lang w:val="en-US"/>
               </w:rPr>
-              <w:t>FAMILY</w:t>
+              <w:t>FAMIL</w:t>
+            </w:r>
+            <w:bookmarkStart w:id="0" w:name="_GoBack"/>
+            <w:bookmarkEnd w:id="0"/>
+            <w:r>
+              <w:rPr>
+                <w:rFonts w:ascii="Arial" w:hAnsi="Arial" w:cs="Arial"/>
+                <w:b/>
+                <w:color w:val="000000"/>
+                <w:sz w:val="20"/>
+                <w:szCs w:val="20"/>
+                <w:lang w:val="en-US"/>
+              </w:rPr>
+              <w:t>Y</w:t>
             </w:r>
           </w:p>
         </w:tc>
@@ -1112,7 +1009,7 @@
           <w:szCs w:val="12"/>
           <w:lang w:val="en-AU" w:eastAsia="en-AU"/>
         </w:rPr>
-        <w:pict>
+        <w:pict w14:anchorId="4CEB2AD4">
           <v:roundrect id="_x0000_s1031" style="position:absolute;margin-left:-21.55pt;margin-top:6.95pt;width:561pt;height:234.75pt;z-index:-251652096;visibility:visible;mso-wrap-style:square;mso-width-percent:0;mso-height-percent:0;mso-wrap-distance-left:9pt;mso-wrap-distance-top:0;mso-wrap-distance-right:9pt;mso-wrap-distance-bottom:0;mso-position-horizontal:absolute;mso-position-horizontal-relative:text;mso-position-vertical:absolute;mso-position-vertical-relative:text;mso-width-percent:0;mso-height-percent:0;mso-width-relative:page;mso-height-relative:page;v-text-anchor:top" arcsize="10923f" o:gfxdata="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" fillcolor="#95b3d7 [1940]" strokecolor="#95b3d7 [1940]" strokeweight="1pt">
             <v:fill color2="#dbe5f1 [660]" angle="135" focus="50%" type="gradient"/>
             <v:shadow on="t" color="#243f60 [1604]" opacity=".5" offset="1pt"/>
@@ -1210,13 +1107,6 @@
             <w:r>
               <w:t xml:space="preserve"> </w:t>
             </w:r>
-            <w:r>
-              <w:rPr>
-                <w:rFonts w:ascii="Comic Sans MS" w:hAnsi="Comic Sans MS"/>
-                <w:b/>
-              </w:rPr>
-              <w:t xml:space="preserve"> </w:t>
-            </w:r>
           </w:p>
         </w:tc>
         <w:tc>
@@ -1237,13 +1127,6 @@
               <w:t>:</w:t>
             </w:r>
             <w:r>
-              <w:t xml:space="preserve"> </w:t>
-            </w:r>
-            <w:r>
-              <w:rPr>
-                <w:rFonts w:ascii="Comic Sans MS" w:hAnsi="Comic Sans MS"/>
-                <w:b/>
-              </w:rPr>
               <w:t xml:space="preserve"> </w:t>
             </w:r>
           </w:p>
@@ -1328,13 +1211,6 @@
             <w:r>
               <w:t xml:space="preserve"> </w:t>
             </w:r>
-            <w:r>
-              <w:rPr>
-                <w:rFonts w:ascii="Comic Sans MS" w:hAnsi="Comic Sans MS"/>
-                <w:b/>
-              </w:rPr>
-              <w:t xml:space="preserve"> </w:t>
-            </w:r>
           </w:p>
         </w:tc>
         <w:tc>
@@ -1371,6 +1247,9 @@
             <w:pPr>
               <w:pStyle w:val="NoSpacing"/>
             </w:pPr>
+            <w:r>
+              <w:t>5/3/66</w:t>
+            </w:r>
           </w:p>
         </w:tc>
       </w:tr>
@@ -1426,6 +1305,9 @@
             </w:r>
             <w:r>
               <w:t xml:space="preserve">    </w:t>
+            </w:r>
+            <w:r>
+              <w:t>F</w:t>
             </w:r>
           </w:p>
         </w:tc>
@@ -1760,7 +1642,7 @@
           <w:szCs w:val="12"/>
           <w:lang w:eastAsia="en-AU"/>
         </w:rPr>
-        <w:pict>
+        <w:pict w14:anchorId="74D6F6CE">
           <v:roundrect id="_x0000_s1032" style="position:absolute;margin-left:-17.05pt;margin-top:6.9pt;width:556.5pt;height:171pt;z-index:-251651072;visibility:visible;mso-wrap-style:square;mso-width-percent:0;mso-height-percent:0;mso-wrap-distance-left:9pt;mso-wrap-distance-top:0;mso-wrap-distance-right:9pt;mso-wrap-distance-bottom:0;mso-position-horizontal:absolute;mso-position-horizontal-relative:text;mso-position-vertical:absolute;mso-position-vertical-relative:text;mso-width-percent:0;mso-height-percent:0;mso-width-relative:page;mso-height-relative:page;v-text-anchor:top" arcsize="10923f" o:gfxdata="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" fillcolor="#95b3d7 [1940]" strokecolor="#95b3d7 [1940]" strokeweight="1pt">
             <v:fill color2="#dbe5f1 [660]" angle="135" focus="50%" type="gradient"/>
             <v:shadow on="t" color="#243f60 [1604]" opacity=".5" offset="1pt"/>
@@ -2555,7 +2437,7 @@
           <w:szCs w:val="12"/>
           <w:lang w:val="en-AU" w:eastAsia="en-AU"/>
         </w:rPr>
-        <w:pict>
+        <w:pict w14:anchorId="75C73D56">
           <v:roundrect id="_x0000_s1033" style="position:absolute;margin-left:-26.05pt;margin-top:20.5pt;width:556.5pt;height:296.25pt;z-index:-251649024;visibility:visible;mso-wrap-style:square;mso-width-percent:0;mso-height-percent:0;mso-wrap-distance-left:9pt;mso-wrap-distance-top:0;mso-wrap-distance-right:9pt;mso-wrap-distance-bottom:0;mso-position-horizontal:absolute;mso-position-horizontal-relative:text;mso-position-vertical:absolute;mso-position-vertical-relative:text;mso-width-percent:0;mso-height-percent:0;mso-width-relative:page;mso-height-relative:page;v-text-anchor:top" arcsize="10923f" o:gfxdata="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" fillcolor="#95b3d7 [1940]" strokecolor="#95b3d7 [1940]" strokeweight="1pt">
             <v:fill color2="#dbe5f1 [660]" angle="135" focus="50%" type="gradient"/>
             <v:shadow on="t" color="#243f60 [1604]" opacity=".5" offset="1pt"/>
@@ -2571,7 +2453,7 @@
           <w:sz w:val="10"/>
           <w:lang w:val="en-AU" w:eastAsia="en-AU"/>
         </w:rPr>
-        <w:pict>
+        <w:pict w14:anchorId="7788F9DC">
           <v:shape id="Text Box 2" o:spid="_x0000_s1037" type="#_x0000_t202" style="position:absolute;margin-left:-4.1pt;margin-top:-6.4pt;width:524.25pt;height:19.5pt;z-index:251671552;visibility:visible;mso-wrap-style:square;mso-width-percent:0;mso-height-percent:0;mso-wrap-distance-left:9pt;mso-wrap-distance-top:0;mso-wrap-distance-right:9pt;mso-wrap-distance-bottom:0;mso-position-horizontal:absolute;mso-position-horizontal-relative:text;mso-position-vertical:absolute;mso-position-vertical-relative:text;mso-width-percent:0;mso-height-percent:0;mso-width-relative:margin;mso-height-relative:margin;v-text-anchor:top" o:gfxdata="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" stroked="f">
             <v:textbox>
               <w:txbxContent>
@@ -3541,7 +3423,6 @@
           <w:lang w:val="en-US"/>
         </w:rPr>
       </w:pPr>
-      <w:bookmarkStart w:id="0" w:name="_GoBack"/>
       <w:r>
         <w:rPr>
           <w:rFonts w:ascii="Century Gothic" w:hAnsi="Century Gothic" w:cs="Arial"/>
@@ -3553,7 +3434,6 @@
         <w:t>NOTE:</w:t>
       </w:r>
     </w:p>
-    <w:bookmarkEnd w:id="0"/>
     <w:p>
       <w:pPr>
         <w:widowControl w:val="0"/>
@@ -3686,7 +3566,7 @@
           <w:szCs w:val="12"/>
           <w:lang w:eastAsia="en-AU"/>
         </w:rPr>
-        <w:pict>
+        <w:pict w14:anchorId="5CE6633B">
           <v:roundrect id="_x0000_s1036" style="position:absolute;margin-left:-26.25pt;margin-top:11.8pt;width:556.5pt;height:165.9pt;z-index:-251645952;visibility:visible;mso-wrap-style:square;mso-width-percent:0;mso-height-percent:0;mso-wrap-distance-left:9pt;mso-wrap-distance-top:0;mso-wrap-distance-right:9pt;mso-wrap-distance-bottom:0;mso-position-horizontal:absolute;mso-position-horizontal-relative:text;mso-position-vertical:absolute;mso-position-vertical-relative:text;mso-width-percent:0;mso-height-percent:0;mso-width-relative:page;mso-height-relative:page;v-text-anchor:top" arcsize="10923f" o:gfxdata="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" fillcolor="#95b3d7 [1940]" strokecolor="#95b3d7 [1940]" strokeweight="1pt">
             <v:fill color2="#dbe5f1 [660]" angle="135" focus="50%" type="gradient"/>
             <v:shadow on="t" color="#243f60 [1604]" opacity=".5" offset="1pt"/>
@@ -3818,6 +3698,7 @@
               <w:rPr>
                 <w:rFonts w:ascii="Century Gothic" w:hAnsi="Century Gothic" w:cs="Arial"/>
                 <w:b/>
+                <w:bCs/>
                 <w:color w:val="000000"/>
                 <w:szCs w:val="20"/>
                 <w:lang w:val="en-US"/>
@@ -3831,11 +3712,15 @@
                 <w:szCs w:val="20"/>
                 <w:lang w:eastAsia="en-AU"/>
               </w:rPr>
-              <w:pict>
+              <w:pict w14:anchorId="0D79C772">
                 <v:shape id="Text Box 19" o:spid="_x0000_s1038" type="#_x0000_t202" style="position:absolute;left:0;text-align:left;margin-left:2pt;margin-top:7.9pt;width:12pt;height:12pt;z-index:251672576;visibility:visible;mso-wrap-style:square;mso-width-percent:0;mso-height-percent:0;mso-wrap-distance-left:9pt;mso-wrap-distance-top:0;mso-wrap-distance-right:9pt;mso-wrap-distance-bottom:0;mso-position-horizontal:absolute;mso-position-horizontal-relative:text;mso-position-vertical:absolute;mso-position-vertical-relative:text;mso-width-percent:0;mso-height-percent:0;mso-width-relative:page;mso-height-relative:page;v-text-anchor:top" o:gfxdata="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">
                   <v:textbox>
                     <w:txbxContent>
-                      <w:p/>
+                      <w:p>
+                        <w:r>
+                          <w:t>x</w:t>
+                        </w:r>
+                      </w:p>
                     </w:txbxContent>
                   </v:textbox>
                 </v:shape>
@@ -3849,7 +3734,7 @@
                 <w:szCs w:val="20"/>
                 <w:lang w:eastAsia="en-AU"/>
               </w:rPr>
-              <w:pict>
+              <w:pict w14:anchorId="13E5214E">
                 <v:shapetype id="_x0000_t13" coordsize="21600,21600" o:spt="13" adj="16200,5400" path="m@0,l@0@1,0@1,0@2@0@2@0,21600,21600,10800xe">
                   <v:stroke joinstyle="miter"/>
                   <v:formulas>
@@ -3888,6 +3773,8 @@
             <w:r>
               <w:rPr>
                 <w:rFonts w:ascii="Century Gothic" w:hAnsi="Century Gothic"/>
+                <w:b/>
+                <w:bCs/>
                 <w:sz w:val="20"/>
                 <w:szCs w:val="20"/>
                 <w:lang w:val="en-US"/>
@@ -3897,12 +3784,26 @@
             <w:r>
               <w:rPr>
                 <w:rFonts w:ascii="Century Gothic" w:hAnsi="Century Gothic" w:cs="Arial"/>
+                <w:b/>
+                <w:bCs/>
                 <w:color w:val="000000"/>
                 <w:sz w:val="20"/>
                 <w:szCs w:val="20"/>
                 <w:lang w:val="en-US"/>
               </w:rPr>
-              <w:t xml:space="preserve">Direct deposit to  </w:t>
+              <w:t>Direct deposit to</w:t>
+            </w:r>
+            <w:r>
+              <w:rPr>
+                <w:rFonts w:ascii="Century Gothic" w:hAnsi="Century Gothic" w:cs="Arial"/>
+                <w:b/>
+                <w:bCs/>
+                <w:color w:val="000000"/>
+                <w:sz w:val="20"/>
+                <w:szCs w:val="20"/>
+                <w:lang w:val="en-US"/>
+              </w:rPr>
+              <w:t xml:space="preserve">  </w:t>
             </w:r>
           </w:p>
           <w:p>
@@ -4011,7 +3912,7 @@
                 <w:szCs w:val="20"/>
                 <w:lang w:eastAsia="en-AU"/>
               </w:rPr>
-              <w:pict>
+              <w:pict w14:anchorId="583B6C59">
                 <v:shape id="_x0000_s1034" type="#_x0000_t202" style="position:absolute;left:0;text-align:left;margin-left:2pt;margin-top:.3pt;width:12pt;height:12pt;z-index:251668480;visibility:visible;mso-wrap-style:square;mso-width-percent:0;mso-height-percent:0;mso-wrap-distance-left:9pt;mso-wrap-distance-top:0;mso-wrap-distance-right:9pt;mso-wrap-distance-bottom:0;mso-position-horizontal:absolute;mso-position-horizontal-relative:text;mso-position-vertical:absolute;mso-position-vertical-relative:text;mso-width-percent:0;mso-height-percent:0;mso-width-relative:page;mso-height-relative:page;v-text-anchor:top" o:gfxdata="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">
                   <v:textbox>
                     <w:txbxContent>
@@ -4038,29 +3939,7 @@
                 <w:szCs w:val="20"/>
                 <w:lang w:val="en-US"/>
               </w:rPr>
-              <w:t xml:space="preserve">by </w:t>
-            </w:r>
-            <w:proofErr w:type="spellStart"/>
-            <w:r>
-              <w:rPr>
-                <w:rFonts w:ascii="Century Gothic" w:hAnsi="Century Gothic" w:cs="Arial"/>
-                <w:color w:val="000000"/>
-                <w:sz w:val="20"/>
-                <w:szCs w:val="20"/>
-                <w:lang w:val="en-US"/>
-              </w:rPr>
-              <w:t>cheque</w:t>
-            </w:r>
-            <w:proofErr w:type="spellEnd"/>
-            <w:r>
-              <w:rPr>
-                <w:rFonts w:ascii="Century Gothic" w:hAnsi="Century Gothic" w:cs="Arial"/>
-                <w:color w:val="000000"/>
-                <w:sz w:val="20"/>
-                <w:szCs w:val="20"/>
-                <w:lang w:val="en-US"/>
-              </w:rPr>
-              <w:t xml:space="preserve"> payable to </w:t>
+              <w:t xml:space="preserve">by cheque payable to </w:t>
             </w:r>
             <w:r>
               <w:rPr>
@@ -4579,13 +4458,6 @@
               <w:pStyle w:val="NoSpacing"/>
               <w:jc w:val="center"/>
             </w:pPr>
-            <w:r>
-              <w:rPr>
-                <w:rFonts w:ascii="Comic Sans MS" w:hAnsi="Comic Sans MS"/>
-                <w:b/>
-              </w:rPr>
-              <w:t xml:space="preserve"> </w:t>
-            </w:r>
           </w:p>
         </w:tc>
         <w:tc>
@@ -4677,7 +4549,7 @@
           <w:szCs w:val="32"/>
           <w:lang w:eastAsia="en-AU"/>
         </w:rPr>
-        <w:pict>
+        <w:pict w14:anchorId="7AB88951">
           <v:roundrect id="_x0000_s1042" style="position:absolute;margin-left:-23.15pt;margin-top:13.75pt;width:556.5pt;height:78.25pt;z-index:-251639808;visibility:visible;mso-wrap-style:square;mso-width-percent:0;mso-height-percent:0;mso-wrap-distance-left:9pt;mso-wrap-distance-top:0;mso-wrap-distance-right:9pt;mso-wrap-distance-bottom:0;mso-position-horizontal:absolute;mso-position-horizontal-relative:text;mso-position-vertical:absolute;mso-position-vertical-relative:text;mso-width-percent:0;mso-height-percent:0;mso-width-relative:page;mso-height-relative:page;v-text-anchor:top" arcsize="10923f" o:gfxdata="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" fillcolor="#95b3d7 [1940]" strokecolor="#95b3d7 [1940]" strokeweight="1pt">
             <v:fill color2="#dbe5f1 [660]" angle="135" focus="50%" type="gradient"/>
             <v:shadow on="t" color="#243f60 [1604]" opacity=".5" offset="1pt"/>
@@ -4813,6 +4685,10 @@
             <w:pPr>
               <w:pStyle w:val="NoSpacing"/>
               <w:jc w:val="center"/>
+              <w:rPr>
+                <w:b/>
+                <w:bCs/>
+              </w:rPr>
             </w:pPr>
             <w:r>
               <w:t>Yes</w:t>
@@ -4880,7 +4756,7 @@
           <w:szCs w:val="32"/>
           <w:lang w:eastAsia="en-AU"/>
         </w:rPr>
-        <w:pict>
+        <w:pict w14:anchorId="1478D35A">
           <v:roundrect id="_x0000_s1043" style="position:absolute;margin-left:-17.5pt;margin-top:5.45pt;width:556.5pt;height:69.5pt;z-index:-251637760;visibility:visible;mso-wrap-style:square;mso-width-percent:0;mso-height-percent:0;mso-wrap-distance-left:9pt;mso-wrap-distance-top:0;mso-wrap-distance-right:9pt;mso-wrap-distance-bottom:0;mso-position-horizontal:absolute;mso-position-horizontal-relative:text;mso-position-vertical:absolute;mso-position-vertical-relative:text;mso-width-percent:0;mso-height-percent:0;mso-width-relative:page;mso-height-relative:page;v-text-anchor:top" arcsize="10923f" o:gfxdata="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" fillcolor="#95b3d7 [1940]" strokecolor="#95b3d7 [1940]" strokeweight="1pt">
             <v:fill color2="#dbe5f1 [660]" angle="135" focus="50%" type="gradient"/>
             <v:shadow on="t" color="#243f60 [1604]" opacity=".5" offset="1pt"/>
@@ -5169,7 +5045,7 @@
           <w:szCs w:val="32"/>
           <w:lang w:eastAsia="en-AU"/>
         </w:rPr>
-        <w:pict>
+        <w:pict w14:anchorId="7A50DEF6">
           <v:roundrect id="_x0000_s1040" style="position:absolute;margin-left:-21.55pt;margin-top:-2.45pt;width:556.5pt;height:161.25pt;z-index:-251641856;visibility:visible;mso-wrap-style:square;mso-width-percent:0;mso-height-percent:0;mso-wrap-distance-left:9pt;mso-wrap-distance-top:0;mso-wrap-distance-right:9pt;mso-wrap-distance-bottom:0;mso-position-horizontal:absolute;mso-position-horizontal-relative:text;mso-position-vertical:absolute;mso-position-vertical-relative:text;mso-width-percent:0;mso-height-percent:0;mso-width-relative:page;mso-height-relative:page;v-text-anchor:top" arcsize="10923f" o:gfxdata="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" fillcolor="#95b3d7 [1940]" strokecolor="#95b3d7 [1940]" strokeweight="1pt">
             <v:fill color2="#dbe5f1 [660]" angle="135" focus="50%" type="gradient"/>
             <v:shadow on="t" color="#243f60 [1604]" opacity=".5" offset="1pt"/>
@@ -5574,7 +5450,7 @@
           <w:szCs w:val="32"/>
           <w:lang w:eastAsia="en-AU"/>
         </w:rPr>
-        <w:pict>
+        <w:pict w14:anchorId="0B867736">
           <v:roundrect id="_x0000_s1041" style="position:absolute;margin-left:-21.55pt;margin-top:6.6pt;width:556.5pt;height:247.5pt;z-index:-251640832;visibility:visible;mso-wrap-style:square;mso-width-percent:0;mso-height-percent:0;mso-wrap-distance-left:9pt;mso-wrap-distance-top:0;mso-wrap-distance-right:9pt;mso-wrap-distance-bottom:0;mso-position-horizontal:absolute;mso-position-horizontal-relative:text;mso-position-vertical:absolute;mso-position-vertical-relative:text;mso-width-percent:0;mso-height-percent:0;mso-width-relative:page;mso-height-relative:page;v-text-anchor:top" arcsize="10923f" o:gfxdata="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" fillcolor="#95b3d7 [1940]" strokecolor="#95b3d7 [1940]" strokeweight="1pt">
             <v:fill color2="#dbe5f1 [660]" angle="135" focus="50%" type="gradient"/>
             <v:shadow on="t" color="#243f60 [1604]" opacity=".5" offset="1pt"/>
@@ -6675,7 +6551,7 @@
           <w:szCs w:val="32"/>
           <w:lang w:eastAsia="en-AU"/>
         </w:rPr>
-        <w:pict>
+        <w:pict w14:anchorId="4097FF33">
           <v:roundrect id="_x0000_s1039" style="position:absolute;margin-left:-19.3pt;margin-top:1.8pt;width:556.5pt;height:138.75pt;z-index:-251642880;visibility:visible;mso-wrap-style:square;mso-width-percent:0;mso-height-percent:0;mso-wrap-distance-left:9pt;mso-wrap-distance-top:0;mso-wrap-distance-right:9pt;mso-wrap-distance-bottom:0;mso-position-horizontal:absolute;mso-position-horizontal-relative:text;mso-position-vertical:absolute;mso-position-vertical-relative:text;mso-width-percent:0;mso-height-percent:0;mso-width-relative:page;mso-height-relative:page;v-text-anchor:top" arcsize="10923f" o:gfxdata="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" fillcolor="#95b3d7 [1940]" strokecolor="#95b3d7 [1940]" strokeweight="1pt">
             <v:fill color2="#dbe5f1 [660]" angle="135" focus="50%" type="gradient"/>
             <v:shadow on="t" color="#243f60 [1604]" opacity=".5" offset="1pt"/>
@@ -6802,13 +6678,6 @@
             <w:pPr>
               <w:pStyle w:val="NoSpacing"/>
             </w:pPr>
-            <w:r>
-              <w:rPr>
-                <w:rFonts w:ascii="Comic Sans MS" w:hAnsi="Comic Sans MS"/>
-                <w:b/>
-              </w:rPr>
-              <w:t xml:space="preserve"> </w:t>
-            </w:r>
           </w:p>
         </w:tc>
       </w:tr>
@@ -6837,15 +6706,14 @@
           <w:p>
             <w:pPr>
               <w:pStyle w:val="NoSpacing"/>
-              <w:rPr>
-                <w:sz w:val="14"/>
-              </w:rPr>
-            </w:pPr>
-          </w:p>
-          <w:p>
-            <w:pPr>
-              <w:pStyle w:val="NoSpacing"/>
-            </w:pPr>
+            </w:pPr>
+            <w:r>
+              <w:rPr>
+                <w:rFonts w:ascii="Comic Sans MS" w:hAnsi="Comic Sans MS"/>
+                <w:b/>
+              </w:rPr>
+              <w:t xml:space="preserve"> </w:t>
+            </w:r>
           </w:p>
         </w:tc>
         <w:tc>
@@ -6875,13 +6743,6 @@
               <w:pStyle w:val="NoSpacing"/>
               <w:jc w:val="center"/>
             </w:pPr>
-            <w:r>
-              <w:rPr>
-                <w:rFonts w:ascii="Comic Sans MS" w:hAnsi="Comic Sans MS"/>
-                <w:b/>
-              </w:rPr>
-              <w:t xml:space="preserve"> </w:t>
-            </w:r>
           </w:p>
         </w:tc>
         <w:tc>
@@ -7618,7 +7479,7 @@
 </file>
 
 <file path=word/endnotes.xml><?xml version="1.0" encoding="utf-8"?>
-<w:endnotes xmlns:wpc="http://schemas.microsoft.com/office/word/2010/wordprocessingCanvas" xmlns:cx="http://schemas.microsoft.com/office/drawing/2014/chartex" xmlns:mc="http://schemas.openxmlformats.org/markup-compatibility/2006" xmlns:o="urn:schemas-microsoft-com:office:office" xmlns:r="http://schemas.openxmlformats.org/officeDocument/2006/relationships" xmlns:m="http://schemas.openxmlformats.org/officeDocument/2006/math" xmlns:v="urn:schemas-microsoft-com:vml" xmlns:wp14="http://schemas.microsoft.com/office/word/2010/wordprocessingDrawing" xmlns:wp="http://schemas.openxmlformats.org/drawingml/2006/wordprocessingDrawing" xmlns:w10="urn:schemas-microsoft-com:office:word" xmlns:w="http://schemas.openxmlformats.org/wordprocessingml/2006/main" xmlns:w14="http://schemas.microsoft.com/office/word/2010/wordml" xmlns:w15="http://schemas.microsoft.com/office/word/2012/wordml" xmlns:w16se="http://schemas.microsoft.com/office/word/2015/wordml/symex" xmlns:wpg="http://schemas.microsoft.com/office/word/2010/wordprocessingGroup" xmlns:wpi="http://schemas.microsoft.com/office/word/2010/wordprocessingInk" xmlns:wne="http://schemas.microsoft.com/office/word/2006/wordml" xmlns:wps="http://schemas.microsoft.com/office/word/2010/wordprocessingShape" mc:Ignorable="w14 w15 w16se wp14">
+<w:endnotes xmlns:wpc="http://schemas.microsoft.com/office/word/2010/wordprocessingCanvas" xmlns:cx="http://schemas.microsoft.com/office/drawing/2014/chartex" xmlns:cx1="http://schemas.microsoft.com/office/drawing/2015/9/8/chartex" xmlns:cx2="http://schemas.microsoft.com/office/drawing/2015/10/21/chartex" xmlns:cx3="http://schemas.microsoft.com/office/drawing/2016/5/9/chartex" xmlns:cx4="http://schemas.microsoft.com/office/drawing/2016/5/10/chartex" xmlns:cx5="http://schemas.microsoft.com/office/drawing/2016/5/11/chartex" xmlns:cx6="http://schemas.microsoft.com/office/drawing/2016/5/12/chartex" xmlns:cx7="http://schemas.microsoft.com/office/drawing/2016/5/13/chartex" xmlns:cx8="http://schemas.microsoft.com/office/drawing/2016/5/14/chartex" xmlns:mc="http://schemas.openxmlformats.org/markup-compatibility/2006" xmlns:aink="http://schemas.microsoft.com/office/drawing/2016/ink" xmlns:am3d="http://schemas.microsoft.com/office/drawing/2017/model3d" xmlns:o="urn:schemas-microsoft-com:office:office" xmlns:r="http://schemas.openxmlformats.org/officeDocument/2006/relationships" xmlns:m="http://schemas.openxmlformats.org/officeDocument/2006/math" xmlns:v="urn:schemas-microsoft-com:vml" xmlns:wp14="http://schemas.microsoft.com/office/word/2010/wordprocessingDrawing" xmlns:wp="http://schemas.openxmlformats.org/drawingml/2006/wordprocessingDrawing" xmlns:w10="urn:schemas-microsoft-com:office:word" xmlns:w="http://schemas.openxmlformats.org/wordprocessingml/2006/main" xmlns:w14="http://schemas.microsoft.com/office/word/2010/wordml" xmlns:w15="http://schemas.microsoft.com/office/word/2012/wordml" xmlns:w16cid="http://schemas.microsoft.com/office/word/2016/wordml/cid" xmlns:w16se="http://schemas.microsoft.com/office/word/2015/wordml/symex" xmlns:wpg="http://schemas.microsoft.com/office/word/2010/wordprocessingGroup" xmlns:wpi="http://schemas.microsoft.com/office/word/2010/wordprocessingInk" xmlns:wne="http://schemas.microsoft.com/office/word/2006/wordml" xmlns:wps="http://schemas.microsoft.com/office/word/2010/wordprocessingShape" mc:Ignorable="w14 w15 w16se w16cid wp14">
   <w:endnote w:type="separator" w:id="-1">
     <w:p>
       <w:r>
@@ -7637,7 +7498,7 @@
 </file>
 
 <file path=word/footer1.xml><?xml version="1.0" encoding="utf-8"?>
-<w:ftr xmlns:wpc="http://schemas.microsoft.com/office/word/2010/wordprocessingCanvas" xmlns:cx="http://schemas.microsoft.com/office/drawing/2014/chartex" xmlns:mc="http://schemas.openxmlformats.org/markup-compatibility/2006" xmlns:o="urn:schemas-microsoft-com:office:office" xmlns:r="http://schemas.openxmlformats.org/officeDocument/2006/relationships" xmlns:m="http://schemas.openxmlformats.org/officeDocument/2006/math" xmlns:v="urn:schemas-microsoft-com:vml" xmlns:wp14="http://schemas.microsoft.com/office/word/2010/wordprocessingDrawing" xmlns:wp="http://schemas.openxmlformats.org/drawingml/2006/wordprocessingDrawing" xmlns:w10="urn:schemas-microsoft-com:office:word" xmlns:w="http://schemas.openxmlformats.org/wordprocessingml/2006/main" xmlns:w14="http://schemas.microsoft.com/office/word/2010/wordml" xmlns:w15="http://schemas.microsoft.com/office/word/2012/wordml" xmlns:w16se="http://schemas.microsoft.com/office/word/2015/wordml/symex" xmlns:wpg="http://schemas.microsoft.com/office/word/2010/wordprocessingGroup" xmlns:wpi="http://schemas.microsoft.com/office/word/2010/wordprocessingInk" xmlns:wne="http://schemas.microsoft.com/office/word/2006/wordml" xmlns:wps="http://schemas.microsoft.com/office/word/2010/wordprocessingShape" mc:Ignorable="w14 w15 w16se wp14">
+<w:ftr xmlns:wpc="http://schemas.microsoft.com/office/word/2010/wordprocessingCanvas" xmlns:cx="http://schemas.microsoft.com/office/drawing/2014/chartex" xmlns:cx1="http://schemas.microsoft.com/office/drawing/2015/9/8/chartex" xmlns:cx2="http://schemas.microsoft.com/office/drawing/2015/10/21/chartex" xmlns:cx3="http://schemas.microsoft.com/office/drawing/2016/5/9/chartex" xmlns:cx4="http://schemas.microsoft.com/office/drawing/2016/5/10/chartex" xmlns:cx5="http://schemas.microsoft.com/office/drawing/2016/5/11/chartex" xmlns:cx6="http://schemas.microsoft.com/office/drawing/2016/5/12/chartex" xmlns:cx7="http://schemas.microsoft.com/office/drawing/2016/5/13/chartex" xmlns:cx8="http://schemas.microsoft.com/office/drawing/2016/5/14/chartex" xmlns:mc="http://schemas.openxmlformats.org/markup-compatibility/2006" xmlns:aink="http://schemas.microsoft.com/office/drawing/2016/ink" xmlns:am3d="http://schemas.microsoft.com/office/drawing/2017/model3d" xmlns:o="urn:schemas-microsoft-com:office:office" xmlns:r="http://schemas.openxmlformats.org/officeDocument/2006/relationships" xmlns:m="http://schemas.openxmlformats.org/officeDocument/2006/math" xmlns:v="urn:schemas-microsoft-com:vml" xmlns:wp14="http://schemas.microsoft.com/office/word/2010/wordprocessingDrawing" xmlns:wp="http://schemas.openxmlformats.org/drawingml/2006/wordprocessingDrawing" xmlns:w10="urn:schemas-microsoft-com:office:word" xmlns:w="http://schemas.openxmlformats.org/wordprocessingml/2006/main" xmlns:w14="http://schemas.microsoft.com/office/word/2010/wordml" xmlns:w15="http://schemas.microsoft.com/office/word/2012/wordml" xmlns:w16cid="http://schemas.microsoft.com/office/word/2016/wordml/cid" xmlns:w16se="http://schemas.microsoft.com/office/word/2015/wordml/symex" xmlns:wpg="http://schemas.microsoft.com/office/word/2010/wordprocessingGroup" xmlns:wpi="http://schemas.microsoft.com/office/word/2010/wordprocessingInk" xmlns:wne="http://schemas.microsoft.com/office/word/2006/wordml" xmlns:wps="http://schemas.microsoft.com/office/word/2010/wordprocessingShape" mc:Ignorable="w14 w15 w16se w16cid wp14">
   <w:p>
     <w:pPr>
       <w:pStyle w:val="NoSpacing"/>
@@ -7650,7 +7511,7 @@
 </file>
 
 <file path=word/footnotes.xml><?xml version="1.0" encoding="utf-8"?>
-<w:footnotes xmlns:wpc="http://schemas.microsoft.com/office/word/2010/wordprocessingCanvas" xmlns:cx="http://schemas.microsoft.com/office/drawing/2014/chartex" xmlns:mc="http://schemas.openxmlformats.org/markup-compatibility/2006" xmlns:o="urn:schemas-microsoft-com:office:office" xmlns:r="http://schemas.openxmlformats.org/officeDocument/2006/relationships" xmlns:m="http://schemas.openxmlformats.org/officeDocument/2006/math" xmlns:v="urn:schemas-microsoft-com:vml" xmlns:wp14="http://schemas.microsoft.com/office/word/2010/wordprocessingDrawing" xmlns:wp="http://schemas.openxmlformats.org/drawingml/2006/wordprocessingDrawing" xmlns:w10="urn:schemas-microsoft-com:office:word" xmlns:w="http://schemas.openxmlformats.org/wordprocessingml/2006/main" xmlns:w14="http://schemas.microsoft.com/office/word/2010/wordml" xmlns:w15="http://schemas.microsoft.com/office/word/2012/wordml" xmlns:w16se="http://schemas.microsoft.com/office/word/2015/wordml/symex" xmlns:wpg="http://schemas.microsoft.com/office/word/2010/wordprocessingGroup" xmlns:wpi="http://schemas.microsoft.com/office/word/2010/wordprocessingInk" xmlns:wne="http://schemas.microsoft.com/office/word/2006/wordml" xmlns:wps="http://schemas.microsoft.com/office/word/2010/wordprocessingShape" mc:Ignorable="w14 w15 w16se wp14">
+<w:footnotes xmlns:wpc="http://schemas.microsoft.com/office/word/2010/wordprocessingCanvas" xmlns:cx="http://schemas.microsoft.com/office/drawing/2014/chartex" xmlns:cx1="http://schemas.microsoft.com/office/drawing/2015/9/8/chartex" xmlns:cx2="http://schemas.microsoft.com/office/drawing/2015/10/21/chartex" xmlns:cx3="http://schemas.microsoft.com/office/drawing/2016/5/9/chartex" xmlns:cx4="http://schemas.microsoft.com/office/drawing/2016/5/10/chartex" xmlns:cx5="http://schemas.microsoft.com/office/drawing/2016/5/11/chartex" xmlns:cx6="http://schemas.microsoft.com/office/drawing/2016/5/12/chartex" xmlns:cx7="http://schemas.microsoft.com/office/drawing/2016/5/13/chartex" xmlns:cx8="http://schemas.microsoft.com/office/drawing/2016/5/14/chartex" xmlns:mc="http://schemas.openxmlformats.org/markup-compatibility/2006" xmlns:aink="http://schemas.microsoft.com/office/drawing/2016/ink" xmlns:am3d="http://schemas.microsoft.com/office/drawing/2017/model3d" xmlns:o="urn:schemas-microsoft-com:office:office" xmlns:r="http://schemas.openxmlformats.org/officeDocument/2006/relationships" xmlns:m="http://schemas.openxmlformats.org/officeDocument/2006/math" xmlns:v="urn:schemas-microsoft-com:vml" xmlns:wp14="http://schemas.microsoft.com/office/word/2010/wordprocessingDrawing" xmlns:wp="http://schemas.openxmlformats.org/drawingml/2006/wordprocessingDrawing" xmlns:w10="urn:schemas-microsoft-com:office:word" xmlns:w="http://schemas.openxmlformats.org/wordprocessingml/2006/main" xmlns:w14="http://schemas.microsoft.com/office/word/2010/wordml" xmlns:w15="http://schemas.microsoft.com/office/word/2012/wordml" xmlns:w16cid="http://schemas.microsoft.com/office/word/2016/wordml/cid" xmlns:w16se="http://schemas.microsoft.com/office/word/2015/wordml/symex" xmlns:wpg="http://schemas.microsoft.com/office/word/2010/wordprocessingGroup" xmlns:wpi="http://schemas.microsoft.com/office/word/2010/wordprocessingInk" xmlns:wne="http://schemas.microsoft.com/office/word/2006/wordml" xmlns:wps="http://schemas.microsoft.com/office/word/2010/wordprocessingShape" mc:Ignorable="w14 w15 w16se w16cid wp14">
   <w:footnote w:type="separator" w:id="-1">
     <w:p>
       <w:r>
@@ -7669,7 +7530,7 @@
 </file>
 
 <file path=word/header1.xml><?xml version="1.0" encoding="utf-8"?>
-<w:hdr xmlns:wpc="http://schemas.microsoft.com/office/word/2010/wordprocessingCanvas" xmlns:cx="http://schemas.microsoft.com/office/drawing/2014/chartex" xmlns:mc="http://schemas.openxmlformats.org/markup-compatibility/2006" xmlns:o="urn:schemas-microsoft-com:office:office" xmlns:r="http://schemas.openxmlformats.org/officeDocument/2006/relationships" xmlns:m="http://schemas.openxmlformats.org/officeDocument/2006/math" xmlns:v="urn:schemas-microsoft-com:vml" xmlns:wp14="http://schemas.microsoft.com/office/word/2010/wordprocessingDrawing" xmlns:wp="http://schemas.openxmlformats.org/drawingml/2006/wordprocessingDrawing" xmlns:w10="urn:schemas-microsoft-com:office:word" xmlns:w="http://schemas.openxmlformats.org/wordprocessingml/2006/main" xmlns:w14="http://schemas.microsoft.com/office/word/2010/wordml" xmlns:w15="http://schemas.microsoft.com/office/word/2012/wordml" xmlns:w16se="http://schemas.microsoft.com/office/word/2015/wordml/symex" xmlns:wpg="http://schemas.microsoft.com/office/word/2010/wordprocessingGroup" xmlns:wpi="http://schemas.microsoft.com/office/word/2010/wordprocessingInk" xmlns:wne="http://schemas.microsoft.com/office/word/2006/wordml" xmlns:wps="http://schemas.microsoft.com/office/word/2010/wordprocessingShape" mc:Ignorable="w14 w15 w16se wp14">
+<w:hdr xmlns:wpc="http://schemas.microsoft.com/office/word/2010/wordprocessingCanvas" xmlns:cx="http://schemas.microsoft.com/office/drawing/2014/chartex" xmlns:cx1="http://schemas.microsoft.com/office/drawing/2015/9/8/chartex" xmlns:cx2="http://schemas.microsoft.com/office/drawing/2015/10/21/chartex" xmlns:cx3="http://schemas.microsoft.com/office/drawing/2016/5/9/chartex" xmlns:cx4="http://schemas.microsoft.com/office/drawing/2016/5/10/chartex" xmlns:cx5="http://schemas.microsoft.com/office/drawing/2016/5/11/chartex" xmlns:cx6="http://schemas.microsoft.com/office/drawing/2016/5/12/chartex" xmlns:cx7="http://schemas.microsoft.com/office/drawing/2016/5/13/chartex" xmlns:cx8="http://schemas.microsoft.com/office/drawing/2016/5/14/chartex" xmlns:mc="http://schemas.openxmlformats.org/markup-compatibility/2006" xmlns:aink="http://schemas.microsoft.com/office/drawing/2016/ink" xmlns:am3d="http://schemas.microsoft.com/office/drawing/2017/model3d" xmlns:o="urn:schemas-microsoft-com:office:office" xmlns:r="http://schemas.openxmlformats.org/officeDocument/2006/relationships" xmlns:m="http://schemas.openxmlformats.org/officeDocument/2006/math" xmlns:v="urn:schemas-microsoft-com:vml" xmlns:wp14="http://schemas.microsoft.com/office/word/2010/wordprocessingDrawing" xmlns:wp="http://schemas.openxmlformats.org/drawingml/2006/wordprocessingDrawing" xmlns:w10="urn:schemas-microsoft-com:office:word" xmlns:w="http://schemas.openxmlformats.org/wordprocessingml/2006/main" xmlns:w14="http://schemas.microsoft.com/office/word/2010/wordml" xmlns:w15="http://schemas.microsoft.com/office/word/2012/wordml" xmlns:w16cid="http://schemas.microsoft.com/office/word/2016/wordml/cid" xmlns:w16se="http://schemas.microsoft.com/office/word/2015/wordml/symex" xmlns:wpg="http://schemas.microsoft.com/office/word/2010/wordprocessingGroup" xmlns:wpi="http://schemas.microsoft.com/office/word/2010/wordprocessingInk" xmlns:wne="http://schemas.microsoft.com/office/word/2006/wordml" xmlns:wps="http://schemas.microsoft.com/office/word/2010/wordprocessingShape" mc:Ignorable="w14 w15 w16se w16cid wp14">
   <w:tbl>
     <w:tblPr>
       <w:tblStyle w:val="TableGrid"/>
@@ -7755,7 +7616,7 @@
               <w:lang w:eastAsia="en-AU"/>
             </w:rPr>
             <w:drawing>
-              <wp:anchor distT="0" distB="0" distL="114300" distR="114300" simplePos="0" relativeHeight="252193792" behindDoc="0" locked="0" layoutInCell="1" allowOverlap="1">
+              <wp:anchor distT="0" distB="0" distL="114300" distR="114300" simplePos="0" relativeHeight="252193792" behindDoc="0" locked="0" layoutInCell="1" allowOverlap="1" wp14:anchorId="1DD3EEFD" wp14:editId="668414E2">
                 <wp:simplePos x="0" y="0"/>
                 <wp:positionH relativeFrom="column">
                   <wp:posOffset>499110</wp:posOffset>
@@ -7823,7 +7684,7 @@
               <w:lang w:eastAsia="en-AU"/>
             </w:rPr>
             <w:drawing>
-              <wp:anchor distT="0" distB="0" distL="114300" distR="114300" simplePos="0" relativeHeight="252194816" behindDoc="0" locked="0" layoutInCell="1" allowOverlap="1">
+              <wp:anchor distT="0" distB="0" distL="114300" distR="114300" simplePos="0" relativeHeight="252194816" behindDoc="0" locked="0" layoutInCell="1" allowOverlap="1" wp14:anchorId="74220C0C" wp14:editId="5935226B">
                 <wp:simplePos x="0" y="0"/>
                 <wp:positionH relativeFrom="column">
                   <wp:posOffset>2623185</wp:posOffset>
@@ -7893,7 +7754,7 @@
 </file>
 
 <file path=word/numbering.xml><?xml version="1.0" encoding="utf-8"?>
-<w:numbering xmlns:wpc="http://schemas.microsoft.com/office/word/2010/wordprocessingCanvas" xmlns:cx="http://schemas.microsoft.com/office/drawing/2014/chartex" xmlns:mc="http://schemas.openxmlformats.org/markup-compatibility/2006" xmlns:o="urn:schemas-microsoft-com:office:office" xmlns:r="http://schemas.openxmlformats.org/officeDocument/2006/relationships" xmlns:m="http://schemas.openxmlformats.org/officeDocument/2006/math" xmlns:v="urn:schemas-microsoft-com:vml" xmlns:wp14="http://schemas.microsoft.com/office/word/2010/wordprocessingDrawing" xmlns:wp="http://schemas.openxmlformats.org/drawingml/2006/wordprocessingDrawing" xmlns:w10="urn:schemas-microsoft-com:office:word" xmlns:w="http://schemas.openxmlformats.org/wordprocessingml/2006/main" xmlns:w14="http://schemas.microsoft.com/office/word/2010/wordml" xmlns:w15="http://schemas.microsoft.com/office/word/2012/wordml" xmlns:w16se="http://schemas.microsoft.com/office/word/2015/wordml/symex" xmlns:wpg="http://schemas.microsoft.com/office/word/2010/wordprocessingGroup" xmlns:wpi="http://schemas.microsoft.com/office/word/2010/wordprocessingInk" xmlns:wne="http://schemas.microsoft.com/office/word/2006/wordml" xmlns:wps="http://schemas.microsoft.com/office/word/2010/wordprocessingShape" mc:Ignorable="w14 w15 w16se wp14">
+<w:numbering xmlns:wpc="http://schemas.microsoft.com/office/word/2010/wordprocessingCanvas" xmlns:cx="http://schemas.microsoft.com/office/drawing/2014/chartex" xmlns:cx1="http://schemas.microsoft.com/office/drawing/2015/9/8/chartex" xmlns:cx2="http://schemas.microsoft.com/office/drawing/2015/10/21/chartex" xmlns:cx3="http://schemas.microsoft.com/office/drawing/2016/5/9/chartex" xmlns:cx4="http://schemas.microsoft.com/office/drawing/2016/5/10/chartex" xmlns:cx5="http://schemas.microsoft.com/office/drawing/2016/5/11/chartex" xmlns:cx6="http://schemas.microsoft.com/office/drawing/2016/5/12/chartex" xmlns:cx7="http://schemas.microsoft.com/office/drawing/2016/5/13/chartex" xmlns:cx8="http://schemas.microsoft.com/office/drawing/2016/5/14/chartex" xmlns:mc="http://schemas.openxmlformats.org/markup-compatibility/2006" xmlns:aink="http://schemas.microsoft.com/office/drawing/2016/ink" xmlns:am3d="http://schemas.microsoft.com/office/drawing/2017/model3d" xmlns:o="urn:schemas-microsoft-com:office:office" xmlns:r="http://schemas.openxmlformats.org/officeDocument/2006/relationships" xmlns:m="http://schemas.openxmlformats.org/officeDocument/2006/math" xmlns:v="urn:schemas-microsoft-com:vml" xmlns:wp14="http://schemas.microsoft.com/office/word/2010/wordprocessingDrawing" xmlns:wp="http://schemas.openxmlformats.org/drawingml/2006/wordprocessingDrawing" xmlns:w10="urn:schemas-microsoft-com:office:word" xmlns:w="http://schemas.openxmlformats.org/wordprocessingml/2006/main" xmlns:w14="http://schemas.microsoft.com/office/word/2010/wordml" xmlns:w15="http://schemas.microsoft.com/office/word/2012/wordml" xmlns:w16cid="http://schemas.microsoft.com/office/word/2016/wordml/cid" xmlns:w16se="http://schemas.microsoft.com/office/word/2015/wordml/symex" xmlns:wpg="http://schemas.microsoft.com/office/word/2010/wordprocessingGroup" xmlns:wpi="http://schemas.microsoft.com/office/word/2010/wordprocessingInk" xmlns:wne="http://schemas.microsoft.com/office/word/2006/wordml" xmlns:wps="http://schemas.microsoft.com/office/word/2010/wordprocessingShape" mc:Ignorable="w14 w15 w16se w16cid wp14">
   <w:abstractNum w:abstractNumId="0" w15:restartNumberingAfterBreak="0">
     <w:nsid w:val="1A706A71"/>
     <w:multiLevelType w:val="hybridMultilevel"/>
@@ -9384,7 +9245,7 @@
 </file>
 
 <file path=word/styles.xml><?xml version="1.0" encoding="utf-8"?>
-<w:styles xmlns:mc="http://schemas.openxmlformats.org/markup-compatibility/2006" xmlns:r="http://schemas.openxmlformats.org/officeDocument/2006/relationships" xmlns:w="http://schemas.openxmlformats.org/wordprocessingml/2006/main" xmlns:w14="http://schemas.microsoft.com/office/word/2010/wordml" xmlns:w15="http://schemas.microsoft.com/office/word/2012/wordml" xmlns:w16se="http://schemas.microsoft.com/office/word/2015/wordml/symex" mc:Ignorable="w14 w15 w16se">
+<w:styles xmlns:mc="http://schemas.openxmlformats.org/markup-compatibility/2006" xmlns:r="http://schemas.openxmlformats.org/officeDocument/2006/relationships" xmlns:w="http://schemas.openxmlformats.org/wordprocessingml/2006/main" xmlns:w14="http://schemas.microsoft.com/office/word/2010/wordml" xmlns:w15="http://schemas.microsoft.com/office/word/2012/wordml" xmlns:w16cid="http://schemas.microsoft.com/office/word/2016/wordml/cid" xmlns:w16se="http://schemas.microsoft.com/office/word/2015/wordml/symex" mc:Ignorable="w14 w15 w16se w16cid">
   <w:docDefaults>
     <w:rPrDefault>
       <w:rPr>
@@ -9394,7 +9255,7 @@
     </w:rPrDefault>
     <w:pPrDefault/>
   </w:docDefaults>
-  <w:latentStyles w:defLockedState="0" w:defUIPriority="99" w:defSemiHidden="0" w:defUnhideWhenUsed="0" w:defQFormat="0" w:count="371">
+  <w:latentStyles w:defLockedState="0" w:defUIPriority="99" w:defSemiHidden="0" w:defUnhideWhenUsed="0" w:defQFormat="0" w:count="376">
     <w:lsdException w:name="Normal" w:uiPriority="0" w:qFormat="1"/>
     <w:lsdException w:name="heading 1" w:uiPriority="0" w:qFormat="1"/>
     <w:lsdException w:name="heading 2" w:uiPriority="0" w:qFormat="1"/>
@@ -9766,6 +9627,11 @@
     <w:lsdException w:name="List Table 5 Dark Accent 6" w:uiPriority="50"/>
     <w:lsdException w:name="List Table 6 Colorful Accent 6" w:uiPriority="51"/>
     <w:lsdException w:name="List Table 7 Colorful Accent 6" w:uiPriority="52"/>
+    <w:lsdException w:name="Mention" w:semiHidden="1" w:unhideWhenUsed="1"/>
+    <w:lsdException w:name="Smart Hyperlink" w:semiHidden="1" w:unhideWhenUsed="1"/>
+    <w:lsdException w:name="Hashtag" w:semiHidden="1" w:unhideWhenUsed="1"/>
+    <w:lsdException w:name="Unresolved Mention" w:semiHidden="1" w:unhideWhenUsed="1"/>
+    <w:lsdException w:name="Smart Link" w:semiHidden="1" w:unhideWhenUsed="1"/>
   </w:latentStyles>
   <w:style w:type="paragraph" w:default="1" w:styleId="Normal">
     <w:name w:val="Normal"/>
@@ -10275,7 +10141,7 @@
 </file>
 
 <file path=customXml/itemProps1.xml><?xml version="1.0" encoding="utf-8"?>
-<ds:datastoreItem xmlns:ds="http://schemas.openxmlformats.org/officeDocument/2006/customXml" ds:itemID="{8FE0B976-2DBE-4D75-9EDC-454714D534FB}">
+<ds:datastoreItem xmlns:ds="http://schemas.openxmlformats.org/officeDocument/2006/customXml" ds:itemID="{4A91AAAE-952A-4DDB-BFCA-5EFCC37E089E}">
   <ds:schemaRefs>
     <ds:schemaRef ds:uri="http://schemas.openxmlformats.org/officeDocument/2006/bibliography"/>
   </ds:schemaRefs>

</xml_diff>